<commit_message>
fully checked model for leaks, should be fine, behaves as it should (I think) also added more horrible functions and loops for plotting and naming
</commit_message>
<xml_diff>
--- a/Model checks.docx
+++ b/Model checks.docx
@@ -50,35 +50,68 @@
           <w:numId w:val="1"/>
         </w:numPr>
         <w:rPr>
-          <w:lang w:val="en-GB"/>
-        </w:rPr>
-      </w:pPr>
-      <w:r>
-        <w:rPr>
+          <w:color w:val="70AD47" w:themeColor="accent6"/>
+          <w:lang w:val="en-GB"/>
+        </w:rPr>
+      </w:pPr>
+      <w:r>
+        <w:rPr>
+          <w:color w:val="70AD47" w:themeColor="accent6"/>
+          <w:lang w:val="en-GB"/>
+        </w:rPr>
+        <w:t xml:space="preserve">Setting zetas to </w:t>
+      </w:r>
+      <w:r>
+        <w:rPr>
+          <w:color w:val="70AD47" w:themeColor="accent6"/>
+          <w:lang w:val="en-GB"/>
+        </w:rPr>
+        <w:t>0, no one on PrEP</w:t>
+      </w:r>
+    </w:p>
+    <w:p>
+      <w:pPr>
+        <w:pStyle w:val="ListParagraph"/>
+        <w:numPr>
+          <w:ilvl w:val="0"/>
+          <w:numId w:val="1"/>
+        </w:numPr>
+        <w:rPr>
+          <w:color w:val="70AD47" w:themeColor="accent6"/>
+          <w:lang w:val="en-GB"/>
+        </w:rPr>
+      </w:pPr>
+      <w:r>
+        <w:rPr>
+          <w:color w:val="70AD47" w:themeColor="accent6"/>
           <w:lang w:val="en-GB"/>
         </w:rPr>
         <w:t>Setting transmission rate to 0</w:t>
       </w:r>
       <w:r>
         <w:rPr>
+          <w:color w:val="70AD47" w:themeColor="accent6"/>
           <w:lang w:val="en-GB"/>
         </w:rPr>
         <w:t xml:space="preserve"> </w:t>
       </w:r>
       <w:r>
         <w:rPr>
+          <w:color w:val="70AD47" w:themeColor="accent6"/>
           <w:lang w:val="en-GB"/>
         </w:rPr>
         <w:t>-&gt;</w:t>
       </w:r>
       <w:r>
         <w:rPr>
+          <w:color w:val="70AD47" w:themeColor="accent6"/>
           <w:lang w:val="en-GB"/>
         </w:rPr>
         <w:t xml:space="preserve"> </w:t>
       </w:r>
       <w:r>
         <w:rPr>
+          <w:color w:val="70AD47" w:themeColor="accent6"/>
           <w:lang w:val="en-GB"/>
         </w:rPr>
         <w:t>no infected ever</w:t>
@@ -92,11 +125,13 @@
           <w:numId w:val="1"/>
         </w:numPr>
         <w:rPr>
-          <w:lang w:val="en-GB"/>
-        </w:rPr>
-      </w:pPr>
-      <w:r>
-        <w:rPr>
+          <w:color w:val="70AD47" w:themeColor="accent6"/>
+          <w:lang w:val="en-GB"/>
+        </w:rPr>
+      </w:pPr>
+      <w:r>
+        <w:rPr>
+          <w:color w:val="70AD47" w:themeColor="accent6"/>
           <w:lang w:val="en-GB"/>
         </w:rPr>
         <w:t>Setting sex acts to 0 -&gt; no infected ever</w:t>
@@ -110,11 +145,13 @@
           <w:numId w:val="1"/>
         </w:numPr>
         <w:rPr>
-          <w:lang w:val="en-GB"/>
-        </w:rPr>
-      </w:pPr>
-      <w:r>
-        <w:rPr>
+          <w:color w:val="70AD47" w:themeColor="accent6"/>
+          <w:lang w:val="en-GB"/>
+        </w:rPr>
+      </w:pPr>
+      <w:r>
+        <w:rPr>
+          <w:color w:val="70AD47" w:themeColor="accent6"/>
           <w:lang w:val="en-GB"/>
         </w:rPr>
         <w:t>Setting condom use + condom efficacy to 1 -&gt; no infected ever</w:t>
@@ -128,11 +165,13 @@
           <w:numId w:val="1"/>
         </w:numPr>
         <w:rPr>
-          <w:lang w:val="en-GB"/>
-        </w:rPr>
-      </w:pPr>
-      <w:r>
-        <w:rPr>
+          <w:color w:val="70AD47" w:themeColor="accent6"/>
+          <w:lang w:val="en-GB"/>
+        </w:rPr>
+      </w:pPr>
+      <w:r>
+        <w:rPr>
+          <w:color w:val="70AD47" w:themeColor="accent6"/>
           <w:lang w:val="en-GB"/>
         </w:rPr>
         <w:t>Setting prep use + prep eff to 1 -&gt; no infected ever</w:t>
@@ -146,17 +185,309 @@
           <w:numId w:val="1"/>
         </w:numPr>
         <w:rPr>
-          <w:lang w:val="en-GB"/>
-        </w:rPr>
-      </w:pPr>
-      <w:r>
-        <w:rPr>
+          <w:color w:val="70AD47" w:themeColor="accent6"/>
+          <w:lang w:val="en-GB"/>
+        </w:rPr>
+      </w:pPr>
+      <w:r>
+        <w:rPr>
+          <w:color w:val="70AD47" w:themeColor="accent6"/>
           <w:lang w:val="en-GB"/>
         </w:rPr>
         <w:t>Set factor for transmission rate (R) to 0 -&gt; no infected ever</w:t>
+      </w:r>
+    </w:p>
+    <w:p>
+      <w:pPr>
+        <w:pStyle w:val="ListParagraph"/>
+        <w:numPr>
+          <w:ilvl w:val="0"/>
+          <w:numId w:val="1"/>
+        </w:numPr>
+        <w:rPr>
+          <w:color w:val="70AD47" w:themeColor="accent6"/>
+          <w:lang w:val="en-GB"/>
+        </w:rPr>
+      </w:pPr>
+      <w:r>
+        <w:rPr>
+          <w:color w:val="70AD47" w:themeColor="accent6"/>
+          <w:lang w:val="en-GB"/>
+        </w:rPr>
+        <w:t>Set psi</w:t>
+      </w:r>
+      <w:r>
+        <w:rPr>
+          <w:color w:val="70AD47" w:themeColor="accent6"/>
+          <w:lang w:val="en-GB"/>
+        </w:rPr>
+        <w:t>s to 0</w:t>
+      </w:r>
+      <w:r>
+        <w:rPr>
+          <w:color w:val="70AD47" w:themeColor="accent6"/>
+          <w:lang w:val="en-GB"/>
+        </w:rPr>
+        <w:t xml:space="preserve"> -&gt;</w:t>
+      </w:r>
+      <w:r>
+        <w:rPr>
+          <w:color w:val="70AD47" w:themeColor="accent6"/>
+          <w:lang w:val="en-GB"/>
+        </w:rPr>
+        <w:t xml:space="preserve"> S1a and S1b accumulate</w:t>
+      </w:r>
+      <w:r>
+        <w:rPr>
+          <w:color w:val="70AD47" w:themeColor="accent6"/>
+          <w:lang w:val="en-GB"/>
+        </w:rPr>
+        <w:t xml:space="preserve"> faster</w:t>
+      </w:r>
+    </w:p>
+    <w:p>
+      <w:pPr>
+        <w:pStyle w:val="ListParagraph"/>
+        <w:numPr>
+          <w:ilvl w:val="0"/>
+          <w:numId w:val="1"/>
+        </w:numPr>
+        <w:rPr>
+          <w:color w:val="70AD47" w:themeColor="accent6"/>
+          <w:lang w:val="en-GB"/>
+        </w:rPr>
+      </w:pPr>
+      <w:r>
+        <w:rPr>
+          <w:color w:val="70AD47" w:themeColor="accent6"/>
+          <w:lang w:val="en-GB"/>
+        </w:rPr>
+        <w:t>Set gamma01 and gamma11 to 0</w:t>
+      </w:r>
+      <w:r>
+        <w:rPr>
+          <w:color w:val="70AD47" w:themeColor="accent6"/>
+          <w:lang w:val="en-GB"/>
+        </w:rPr>
+        <w:t xml:space="preserve"> -&gt;</w:t>
+      </w:r>
+      <w:r>
+        <w:rPr>
+          <w:color w:val="70AD47" w:themeColor="accent6"/>
+          <w:lang w:val="en-GB"/>
+        </w:rPr>
+        <w:t xml:space="preserve"> no I02</w:t>
+      </w:r>
+    </w:p>
+    <w:p>
+      <w:pPr>
+        <w:pStyle w:val="ListParagraph"/>
+        <w:numPr>
+          <w:ilvl w:val="0"/>
+          <w:numId w:val="1"/>
+        </w:numPr>
+        <w:rPr>
+          <w:color w:val="70AD47" w:themeColor="accent6"/>
+          <w:lang w:val="en-GB"/>
+        </w:rPr>
+      </w:pPr>
+      <w:r>
+        <w:rPr>
+          <w:color w:val="70AD47" w:themeColor="accent6"/>
+          <w:lang w:val="en-GB"/>
+        </w:rPr>
+        <w:t>Set gamma 02 to 0</w:t>
+      </w:r>
+      <w:r>
+        <w:rPr>
+          <w:color w:val="70AD47" w:themeColor="accent6"/>
+          <w:lang w:val="en-GB"/>
+        </w:rPr>
+        <w:t xml:space="preserve"> -&gt;</w:t>
+      </w:r>
+      <w:r>
+        <w:rPr>
+          <w:color w:val="70AD47" w:themeColor="accent6"/>
+          <w:lang w:val="en-GB"/>
+        </w:rPr>
+        <w:t xml:space="preserve"> no I03</w:t>
+      </w:r>
+    </w:p>
+    <w:p>
+      <w:pPr>
+        <w:pStyle w:val="ListParagraph"/>
+        <w:numPr>
+          <w:ilvl w:val="0"/>
+          <w:numId w:val="1"/>
+        </w:numPr>
+        <w:rPr>
+          <w:color w:val="70AD47" w:themeColor="accent6"/>
+          <w:lang w:val="en-GB"/>
+        </w:rPr>
+      </w:pPr>
+      <w:r>
+        <w:rPr>
+          <w:color w:val="70AD47" w:themeColor="accent6"/>
+          <w:lang w:val="en-GB"/>
+        </w:rPr>
+        <w:t>Same as above up to I05</w:t>
+      </w:r>
+    </w:p>
+    <w:p>
+      <w:pPr>
+        <w:pStyle w:val="ListParagraph"/>
+        <w:numPr>
+          <w:ilvl w:val="0"/>
+          <w:numId w:val="1"/>
+        </w:numPr>
+        <w:rPr>
+          <w:color w:val="000000" w:themeColor="text1"/>
+          <w:lang w:val="en-GB"/>
+        </w:rPr>
+      </w:pPr>
+      <w:r>
+        <w:rPr>
+          <w:color w:val="000000" w:themeColor="text1"/>
+          <w:lang w:val="en-GB"/>
+        </w:rPr>
+        <w:t>Set tau01, tau11 and tau2 to 0 -&gt; no I22</w:t>
+      </w:r>
+    </w:p>
+    <w:p>
+      <w:pPr>
+        <w:pStyle w:val="ListParagraph"/>
+        <w:numPr>
+          <w:ilvl w:val="0"/>
+          <w:numId w:val="1"/>
+        </w:numPr>
+        <w:rPr>
+          <w:color w:val="000000" w:themeColor="text1"/>
+          <w:lang w:val="en-GB"/>
+        </w:rPr>
+      </w:pPr>
+      <w:r>
+        <w:rPr>
+          <w:color w:val="000000" w:themeColor="text1"/>
+          <w:lang w:val="en-GB"/>
+        </w:rPr>
+        <w:t>Set gamma22, tau3 to 0 -&gt; no I23</w:t>
+      </w:r>
+      <w:r>
+        <w:rPr>
+          <w:color w:val="000000" w:themeColor="text1"/>
+          <w:lang w:val="en-GB"/>
+        </w:rPr>
+        <w:t>… all the way to I25</w:t>
+      </w:r>
+    </w:p>
+    <w:p>
+      <w:pPr>
+        <w:pStyle w:val="ListParagraph"/>
+        <w:numPr>
+          <w:ilvl w:val="0"/>
+          <w:numId w:val="1"/>
+        </w:numPr>
+        <w:rPr>
+          <w:color w:val="000000" w:themeColor="text1"/>
+          <w:lang w:val="en-GB"/>
+        </w:rPr>
+      </w:pPr>
+      <w:r>
+        <w:rPr>
+          <w:color w:val="000000" w:themeColor="text1"/>
+          <w:lang w:val="en-GB"/>
+        </w:rPr>
+        <w:t>Set rho2 to 0-&gt; no I32</w:t>
+      </w:r>
+    </w:p>
+    <w:p>
+      <w:pPr>
+        <w:pStyle w:val="ListParagraph"/>
+        <w:numPr>
+          <w:ilvl w:val="0"/>
+          <w:numId w:val="1"/>
+        </w:numPr>
+        <w:rPr>
+          <w:color w:val="000000" w:themeColor="text1"/>
+          <w:lang w:val="en-GB"/>
+        </w:rPr>
+      </w:pPr>
+      <w:r>
+        <w:rPr>
+          <w:color w:val="000000" w:themeColor="text1"/>
+          <w:lang w:val="en-GB"/>
+        </w:rPr>
+        <w:t>Set rho3, gamma 32 to 0 -&gt; no I33… all the way to I35</w:t>
+      </w:r>
+    </w:p>
+    <w:p>
+      <w:pPr>
+        <w:pStyle w:val="ListParagraph"/>
+        <w:numPr>
+          <w:ilvl w:val="0"/>
+          <w:numId w:val="1"/>
+        </w:numPr>
+        <w:rPr>
+          <w:color w:val="000000" w:themeColor="text1"/>
+          <w:lang w:val="en-GB"/>
+        </w:rPr>
+      </w:pPr>
+      <w:r>
+        <w:rPr>
+          <w:color w:val="000000" w:themeColor="text1"/>
+          <w:lang w:val="en-GB"/>
+        </w:rPr>
+        <w:t>Set phi2 to 0 -&gt; no I42</w:t>
+      </w:r>
+    </w:p>
+    <w:p>
+      <w:pPr>
+        <w:pStyle w:val="ListParagraph"/>
+        <w:numPr>
+          <w:ilvl w:val="0"/>
+          <w:numId w:val="1"/>
+        </w:numPr>
+        <w:rPr>
+          <w:color w:val="000000" w:themeColor="text1"/>
+          <w:lang w:val="en-GB"/>
+        </w:rPr>
+      </w:pPr>
+      <w:r>
+        <w:rPr>
+          <w:color w:val="000000" w:themeColor="text1"/>
+          <w:lang w:val="en-GB"/>
+        </w:rPr>
+        <w:t>Set phi3, gamma42 to 0 -&gt; no I43… all the way to I4</w:t>
       </w:r>
       <w:bookmarkStart w:id="0" w:name="_GoBack"/>
       <w:bookmarkEnd w:id="0"/>
+      <w:r>
+        <w:rPr>
+          <w:color w:val="000000" w:themeColor="text1"/>
+          <w:lang w:val="en-GB"/>
+        </w:rPr>
+        <w:t>5</w:t>
+      </w:r>
+    </w:p>
+    <w:p>
+      <w:pPr>
+        <w:pStyle w:val="ListParagraph"/>
+        <w:numPr>
+          <w:ilvl w:val="0"/>
+          <w:numId w:val="1"/>
+        </w:numPr>
+        <w:rPr>
+          <w:color w:val="000000" w:themeColor="text1"/>
+          <w:lang w:val="en-GB"/>
+        </w:rPr>
+      </w:pPr>
+      <w:r>
+        <w:rPr>
+          <w:color w:val="000000" w:themeColor="text1"/>
+          <w:lang w:val="en-GB"/>
+        </w:rPr>
+        <w:t>Set beta for m-&gt;f</w:t>
+      </w:r>
     </w:p>
     <w:sectPr>
       <w:pgSz w:w="11900" w:h="16840"/>

</xml_diff>